<commit_message>
Add File for Doc
</commit_message>
<xml_diff>
--- a/Tools/DH.docx
+++ b/Tools/DH.docx
@@ -3,6 +3,875 @@
 <w:document xmlns:wpc="http://schemas.microsoft.com/office/word/2010/wordprocessingCanvas" xmlns:cx="http://schemas.microsoft.com/office/drawing/2014/chartex" xmlns:cx1="http://schemas.microsoft.com/office/drawing/2015/9/8/chartex" xmlns:mc="http://schemas.openxmlformats.org/markup-compatibility/2006" xmlns:o="urn:schemas-microsoft-com:office:office" xmlns:r="http://schemas.openxmlformats.org/officeDocument/2006/relationships" xmlns:m="http://schemas.openxmlformats.org/officeDocument/2006/math" xmlns:v="urn:schemas-microsoft-com:vml" xmlns:wp14="http://schemas.microsoft.com/office/word/2010/wordprocessingDrawing" xmlns:wp="http://schemas.openxmlformats.org/drawingml/2006/wordprocessingDrawing" xmlns:w10="urn:schemas-microsoft-com:office:word" xmlns:w="http://schemas.openxmlformats.org/wordprocessingml/2006/main" xmlns:w14="http://schemas.microsoft.com/office/word/2010/wordml" xmlns:w15="http://schemas.microsoft.com/office/word/2012/wordml" xmlns:w16se="http://schemas.microsoft.com/office/word/2015/wordml/symex" xmlns:wpg="http://schemas.microsoft.com/office/word/2010/wordprocessingGroup" xmlns:wpi="http://schemas.microsoft.com/office/word/2010/wordprocessingInk" xmlns:wne="http://schemas.microsoft.com/office/word/2006/wordml" xmlns:wps="http://schemas.microsoft.com/office/word/2010/wordprocessingShape" mc:Ignorable="w14 w15 w16se wp14">
   <w:body>
     <w:p>
+      <w:r>
+        <w:rPr>
+          <w:noProof/>
+        </w:rPr>
+        <mc:AlternateContent>
+          <mc:Choice Requires="wps">
+            <w:drawing>
+              <wp:anchor distT="0" distB="0" distL="114300" distR="114300" simplePos="0" relativeHeight="251679744" behindDoc="0" locked="0" layoutInCell="1" allowOverlap="1" wp14:anchorId="244FDD27" wp14:editId="26E3F550">
+                <wp:simplePos x="0" y="0"/>
+                <wp:positionH relativeFrom="column">
+                  <wp:posOffset>1592713</wp:posOffset>
+                </wp:positionH>
+                <wp:positionV relativeFrom="paragraph">
+                  <wp:posOffset>6050531</wp:posOffset>
+                </wp:positionV>
+                <wp:extent cx="1339260" cy="2913321"/>
+                <wp:effectExtent l="19050" t="19050" r="13335" b="20955"/>
+                <wp:wrapNone/>
+                <wp:docPr id="13" name="Rounded Rectangle 13"/>
+                <wp:cNvGraphicFramePr/>
+                <a:graphic xmlns:a="http://schemas.openxmlformats.org/drawingml/2006/main">
+                  <a:graphicData uri="http://schemas.microsoft.com/office/word/2010/wordprocessingShape">
+                    <wps:wsp>
+                      <wps:cNvSpPr/>
+                      <wps:spPr>
+                        <a:xfrm>
+                          <a:off x="0" y="0"/>
+                          <a:ext cx="1339260" cy="2913321"/>
+                        </a:xfrm>
+                        <a:prstGeom prst="roundRect">
+                          <a:avLst/>
+                        </a:prstGeom>
+                        <a:ln w="28575">
+                          <a:solidFill>
+                            <a:schemeClr val="tx1"/>
+                          </a:solidFill>
+                        </a:ln>
+                      </wps:spPr>
+                      <wps:style>
+                        <a:lnRef idx="2">
+                          <a:schemeClr val="accent6"/>
+                        </a:lnRef>
+                        <a:fillRef idx="1">
+                          <a:schemeClr val="lt1"/>
+                        </a:fillRef>
+                        <a:effectRef idx="0">
+                          <a:schemeClr val="accent6"/>
+                        </a:effectRef>
+                        <a:fontRef idx="minor">
+                          <a:schemeClr val="dk1"/>
+                        </a:fontRef>
+                      </wps:style>
+                      <wps:txbx>
+                        <w:txbxContent>
+                          <w:p>
+                            <w:pPr>
+                              <w:jc w:val="center"/>
+                              <w:rPr>
+                                <w:rFonts w:ascii="Segoe UI Light" w:hAnsi="Segoe UI Light" w:cs="Segoe UI Light"/>
+                                <w:b/>
+                                <w:bCs/>
+                                <w:sz w:val="44"/>
+                                <w:szCs w:val="44"/>
+                              </w:rPr>
+                            </w:pPr>
+                            <w:r>
+                              <w:rPr>
+                                <w:rFonts w:ascii="Segoe UI Light" w:hAnsi="Segoe UI Light" w:cs="Segoe UI Light" w:hint="cs"/>
+                                <w:b/>
+                                <w:bCs/>
+                                <w:sz w:val="44"/>
+                                <w:szCs w:val="44"/>
+                                <w:rtl/>
+                              </w:rPr>
+                              <w:t>المحاسبة 2021</w:t>
+                            </w:r>
+                          </w:p>
+                          <w:p>
+                            <w:pPr>
+                              <w:jc w:val="center"/>
+                            </w:pPr>
+                          </w:p>
+                        </w:txbxContent>
+                      </wps:txbx>
+                      <wps:bodyPr rot="0" spcFirstLastPara="0" vertOverflow="overflow" horzOverflow="overflow" vert="horz" wrap="square" lIns="91440" tIns="45720" rIns="91440" bIns="45720" numCol="1" spcCol="0" rtlCol="0" fromWordArt="0" anchor="ctr" anchorCtr="0" forceAA="0" compatLnSpc="1">
+                        <a:prstTxWarp prst="textNoShape">
+                          <a:avLst/>
+                        </a:prstTxWarp>
+                        <a:noAutofit/>
+                      </wps:bodyPr>
+                    </wps:wsp>
+                  </a:graphicData>
+                </a:graphic>
+                <wp14:sizeRelH relativeFrom="margin">
+                  <wp14:pctWidth>0</wp14:pctWidth>
+                </wp14:sizeRelH>
+                <wp14:sizeRelV relativeFrom="margin">
+                  <wp14:pctHeight>0</wp14:pctHeight>
+                </wp14:sizeRelV>
+              </wp:anchor>
+            </w:drawing>
+          </mc:Choice>
+          <mc:Fallback>
+            <w:pict>
+              <v:roundrect w14:anchorId="244FDD27" id="Rounded Rectangle 13" o:spid="_x0000_s1026" style="position:absolute;margin-left:125.4pt;margin-top:476.4pt;width:105.45pt;height:229.4pt;z-index:251679744;visibility:visible;mso-wrap-style:square;mso-width-percent:0;mso-height-percent:0;mso-wrap-distance-left:9pt;mso-wrap-distance-top:0;mso-wrap-distance-right:9pt;mso-wrap-distance-bottom:0;mso-position-horizontal:absolute;mso-position-horizontal-relative:text;mso-position-vertical:absolute;mso-position-vertical-relative:text;mso-width-percent:0;mso-height-percent:0;mso-width-relative:margin;mso-height-relative:margin;v-text-anchor:middle" arcsize="10923f" o:gfxdata="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" fillcolor="white [3201]" strokecolor="black [3213]" strokeweight="2.25pt">
+                <v:stroke joinstyle="miter"/>
+                <v:textbox>
+                  <w:txbxContent>
+                    <w:p>
+                      <w:pPr>
+                        <w:jc w:val="center"/>
+                        <w:rPr>
+                          <w:rFonts w:ascii="Segoe UI Light" w:hAnsi="Segoe UI Light" w:cs="Segoe UI Light"/>
+                          <w:b/>
+                          <w:bCs/>
+                          <w:sz w:val="44"/>
+                          <w:szCs w:val="44"/>
+                        </w:rPr>
+                      </w:pPr>
+                      <w:r>
+                        <w:rPr>
+                          <w:rFonts w:ascii="Segoe UI Light" w:hAnsi="Segoe UI Light" w:cs="Segoe UI Light" w:hint="cs"/>
+                          <w:b/>
+                          <w:bCs/>
+                          <w:sz w:val="44"/>
+                          <w:szCs w:val="44"/>
+                          <w:rtl/>
+                        </w:rPr>
+                        <w:t>المحاسبة 2021</w:t>
+                      </w:r>
+                    </w:p>
+                    <w:p>
+                      <w:pPr>
+                        <w:jc w:val="center"/>
+                      </w:pPr>
+                    </w:p>
+                  </w:txbxContent>
+                </v:textbox>
+              </v:roundrect>
+            </w:pict>
+          </mc:Fallback>
+        </mc:AlternateContent>
+      </w:r>
+      <w:r>
+        <w:rPr>
+          <w:noProof/>
+        </w:rPr>
+        <mc:AlternateContent>
+          <mc:Choice Requires="wps">
+            <w:drawing>
+              <wp:anchor distT="0" distB="0" distL="114300" distR="114300" simplePos="0" relativeHeight="251677696" behindDoc="0" locked="0" layoutInCell="1" allowOverlap="1" wp14:anchorId="244FDD27" wp14:editId="26E3F550">
+                <wp:simplePos x="0" y="0"/>
+                <wp:positionH relativeFrom="column">
+                  <wp:posOffset>3421483</wp:posOffset>
+                </wp:positionH>
+                <wp:positionV relativeFrom="paragraph">
+                  <wp:posOffset>6050546</wp:posOffset>
+                </wp:positionV>
+                <wp:extent cx="1339260" cy="2913321"/>
+                <wp:effectExtent l="19050" t="19050" r="13335" b="20955"/>
+                <wp:wrapNone/>
+                <wp:docPr id="12" name="Rounded Rectangle 12"/>
+                <wp:cNvGraphicFramePr/>
+                <a:graphic xmlns:a="http://schemas.openxmlformats.org/drawingml/2006/main">
+                  <a:graphicData uri="http://schemas.microsoft.com/office/word/2010/wordprocessingShape">
+                    <wps:wsp>
+                      <wps:cNvSpPr/>
+                      <wps:spPr>
+                        <a:xfrm>
+                          <a:off x="0" y="0"/>
+                          <a:ext cx="1339260" cy="2913321"/>
+                        </a:xfrm>
+                        <a:prstGeom prst="roundRect">
+                          <a:avLst/>
+                        </a:prstGeom>
+                        <a:ln w="28575">
+                          <a:solidFill>
+                            <a:schemeClr val="tx1"/>
+                          </a:solidFill>
+                        </a:ln>
+                      </wps:spPr>
+                      <wps:style>
+                        <a:lnRef idx="2">
+                          <a:schemeClr val="accent6"/>
+                        </a:lnRef>
+                        <a:fillRef idx="1">
+                          <a:schemeClr val="lt1"/>
+                        </a:fillRef>
+                        <a:effectRef idx="0">
+                          <a:schemeClr val="accent6"/>
+                        </a:effectRef>
+                        <a:fontRef idx="minor">
+                          <a:schemeClr val="dk1"/>
+                        </a:fontRef>
+                      </wps:style>
+                      <wps:txbx>
+                        <w:txbxContent>
+                          <w:p>
+                            <w:pPr>
+                              <w:jc w:val="center"/>
+                              <w:rPr>
+                                <w:rFonts w:ascii="Segoe UI Light" w:hAnsi="Segoe UI Light" w:cs="Segoe UI Light"/>
+                                <w:b/>
+                                <w:bCs/>
+                                <w:sz w:val="60"/>
+                                <w:szCs w:val="60"/>
+                              </w:rPr>
+                            </w:pPr>
+                            <w:r>
+                              <w:rPr>
+                                <w:rFonts w:ascii="Segoe UI Light" w:hAnsi="Segoe UI Light" w:cs="Segoe UI Light"/>
+                                <w:b/>
+                                <w:bCs/>
+                                <w:sz w:val="60"/>
+                                <w:szCs w:val="60"/>
+                              </w:rPr>
+                              <w:t>DT05</w:t>
+                            </w:r>
+                          </w:p>
+                          <w:p>
+                            <w:pPr>
+                              <w:jc w:val="center"/>
+                            </w:pPr>
+                          </w:p>
+                        </w:txbxContent>
+                      </wps:txbx>
+                      <wps:bodyPr rot="0" spcFirstLastPara="0" vertOverflow="overflow" horzOverflow="overflow" vert="horz" wrap="square" lIns="91440" tIns="45720" rIns="91440" bIns="45720" numCol="1" spcCol="0" rtlCol="0" fromWordArt="0" anchor="ctr" anchorCtr="0" forceAA="0" compatLnSpc="1">
+                        <a:prstTxWarp prst="textNoShape">
+                          <a:avLst/>
+                        </a:prstTxWarp>
+                        <a:noAutofit/>
+                      </wps:bodyPr>
+                    </wps:wsp>
+                  </a:graphicData>
+                </a:graphic>
+                <wp14:sizeRelH relativeFrom="margin">
+                  <wp14:pctWidth>0</wp14:pctWidth>
+                </wp14:sizeRelH>
+                <wp14:sizeRelV relativeFrom="margin">
+                  <wp14:pctHeight>0</wp14:pctHeight>
+                </wp14:sizeRelV>
+              </wp:anchor>
+            </w:drawing>
+          </mc:Choice>
+          <mc:Fallback>
+            <w:pict>
+              <v:roundrect w14:anchorId="244FDD27" id="Rounded Rectangle 12" o:spid="_x0000_s1027" style="position:absolute;margin-left:269.4pt;margin-top:476.4pt;width:105.45pt;height:229.4pt;z-index:251677696;visibility:visible;mso-wrap-style:square;mso-width-percent:0;mso-height-percent:0;mso-wrap-distance-left:9pt;mso-wrap-distance-top:0;mso-wrap-distance-right:9pt;mso-wrap-distance-bottom:0;mso-position-horizontal:absolute;mso-position-horizontal-relative:text;mso-position-vertical:absolute;mso-position-vertical-relative:text;mso-width-percent:0;mso-height-percent:0;mso-width-relative:margin;mso-height-relative:margin;v-text-anchor:middle" arcsize="10923f" o:gfxdata="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" fillcolor="white [3201]" strokecolor="black [3213]" strokeweight="2.25pt">
+                <v:stroke joinstyle="miter"/>
+                <v:textbox>
+                  <w:txbxContent>
+                    <w:p>
+                      <w:pPr>
+                        <w:jc w:val="center"/>
+                        <w:rPr>
+                          <w:rFonts w:ascii="Segoe UI Light" w:hAnsi="Segoe UI Light" w:cs="Segoe UI Light"/>
+                          <w:b/>
+                          <w:bCs/>
+                          <w:sz w:val="60"/>
+                          <w:szCs w:val="60"/>
+                        </w:rPr>
+                      </w:pPr>
+                      <w:r>
+                        <w:rPr>
+                          <w:rFonts w:ascii="Segoe UI Light" w:hAnsi="Segoe UI Light" w:cs="Segoe UI Light"/>
+                          <w:b/>
+                          <w:bCs/>
+                          <w:sz w:val="60"/>
+                          <w:szCs w:val="60"/>
+                        </w:rPr>
+                        <w:t>DT05</w:t>
+                      </w:r>
+                    </w:p>
+                    <w:p>
+                      <w:pPr>
+                        <w:jc w:val="center"/>
+                      </w:pPr>
+                    </w:p>
+                  </w:txbxContent>
+                </v:textbox>
+              </v:roundrect>
+            </w:pict>
+          </mc:Fallback>
+        </mc:AlternateContent>
+      </w:r>
+      <w:r>
+        <w:rPr>
+          <w:noProof/>
+        </w:rPr>
+        <mc:AlternateContent>
+          <mc:Choice Requires="wps">
+            <w:drawing>
+              <wp:anchor distT="0" distB="0" distL="114300" distR="114300" simplePos="0" relativeHeight="251671552" behindDoc="0" locked="0" layoutInCell="1" allowOverlap="1" wp14:anchorId="41D3C7C1" wp14:editId="74A3124C">
+                <wp:simplePos x="0" y="0"/>
+                <wp:positionH relativeFrom="column">
+                  <wp:posOffset>1619073</wp:posOffset>
+                </wp:positionH>
+                <wp:positionV relativeFrom="paragraph">
+                  <wp:posOffset>2990850</wp:posOffset>
+                </wp:positionV>
+                <wp:extent cx="1339260" cy="2913321"/>
+                <wp:effectExtent l="19050" t="19050" r="13335" b="20955"/>
+                <wp:wrapNone/>
+                <wp:docPr id="8" name="Rounded Rectangle 8"/>
+                <wp:cNvGraphicFramePr/>
+                <a:graphic xmlns:a="http://schemas.openxmlformats.org/drawingml/2006/main">
+                  <a:graphicData uri="http://schemas.microsoft.com/office/word/2010/wordprocessingShape">
+                    <wps:wsp>
+                      <wps:cNvSpPr/>
+                      <wps:spPr>
+                        <a:xfrm>
+                          <a:off x="0" y="0"/>
+                          <a:ext cx="1339260" cy="2913321"/>
+                        </a:xfrm>
+                        <a:prstGeom prst="roundRect">
+                          <a:avLst/>
+                        </a:prstGeom>
+                        <a:ln w="28575">
+                          <a:solidFill>
+                            <a:schemeClr val="tx1"/>
+                          </a:solidFill>
+                        </a:ln>
+                      </wps:spPr>
+                      <wps:style>
+                        <a:lnRef idx="2">
+                          <a:schemeClr val="accent6"/>
+                        </a:lnRef>
+                        <a:fillRef idx="1">
+                          <a:schemeClr val="lt1"/>
+                        </a:fillRef>
+                        <a:effectRef idx="0">
+                          <a:schemeClr val="accent6"/>
+                        </a:effectRef>
+                        <a:fontRef idx="minor">
+                          <a:schemeClr val="dk1"/>
+                        </a:fontRef>
+                      </wps:style>
+                      <wps:txbx>
+                        <w:txbxContent>
+                          <w:p>
+                            <w:pPr>
+                              <w:jc w:val="center"/>
+                              <w:rPr>
+                                <w:rFonts w:ascii="Segoe UI Light" w:hAnsi="Segoe UI Light" w:cs="Segoe UI Light"/>
+                                <w:b/>
+                                <w:bCs/>
+                                <w:sz w:val="60"/>
+                                <w:szCs w:val="60"/>
+                              </w:rPr>
+                            </w:pPr>
+                            <w:r>
+                              <w:rPr>
+                                <w:rFonts w:ascii="Segoe UI Light" w:hAnsi="Segoe UI Light" w:cs="Segoe UI Light"/>
+                                <w:b/>
+                                <w:bCs/>
+                                <w:sz w:val="60"/>
+                                <w:szCs w:val="60"/>
+                              </w:rPr>
+                              <w:t>DT02</w:t>
+                            </w:r>
+                          </w:p>
+                          <w:p>
+                            <w:pPr>
+                              <w:jc w:val="center"/>
+                            </w:pPr>
+                          </w:p>
+                        </w:txbxContent>
+                      </wps:txbx>
+                      <wps:bodyPr rot="0" spcFirstLastPara="0" vertOverflow="overflow" horzOverflow="overflow" vert="horz" wrap="square" lIns="91440" tIns="45720" rIns="91440" bIns="45720" numCol="1" spcCol="0" rtlCol="0" fromWordArt="0" anchor="ctr" anchorCtr="0" forceAA="0" compatLnSpc="1">
+                        <a:prstTxWarp prst="textNoShape">
+                          <a:avLst/>
+                        </a:prstTxWarp>
+                        <a:noAutofit/>
+                      </wps:bodyPr>
+                    </wps:wsp>
+                  </a:graphicData>
+                </a:graphic>
+                <wp14:sizeRelH relativeFrom="margin">
+                  <wp14:pctWidth>0</wp14:pctWidth>
+                </wp14:sizeRelH>
+                <wp14:sizeRelV relativeFrom="margin">
+                  <wp14:pctHeight>0</wp14:pctHeight>
+                </wp14:sizeRelV>
+              </wp:anchor>
+            </w:drawing>
+          </mc:Choice>
+          <mc:Fallback>
+            <w:pict>
+              <v:roundrect w14:anchorId="41D3C7C1" id="Rounded Rectangle 8" o:spid="_x0000_s1028" style="position:absolute;margin-left:127.5pt;margin-top:235.5pt;width:105.45pt;height:229.4pt;z-index:251671552;visibility:visible;mso-wrap-style:square;mso-width-percent:0;mso-height-percent:0;mso-wrap-distance-left:9pt;mso-wrap-distance-top:0;mso-wrap-distance-right:9pt;mso-wrap-distance-bottom:0;mso-position-horizontal:absolute;mso-position-horizontal-relative:text;mso-position-vertical:absolute;mso-position-vertical-relative:text;mso-width-percent:0;mso-height-percent:0;mso-width-relative:margin;mso-height-relative:margin;v-text-anchor:middle" arcsize="10923f" o:gfxdata="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" fillcolor="white [3201]" strokecolor="black [3213]" strokeweight="2.25pt">
+                <v:stroke joinstyle="miter"/>
+                <v:textbox>
+                  <w:txbxContent>
+                    <w:p>
+                      <w:pPr>
+                        <w:jc w:val="center"/>
+                        <w:rPr>
+                          <w:rFonts w:ascii="Segoe UI Light" w:hAnsi="Segoe UI Light" w:cs="Segoe UI Light"/>
+                          <w:b/>
+                          <w:bCs/>
+                          <w:sz w:val="60"/>
+                          <w:szCs w:val="60"/>
+                        </w:rPr>
+                      </w:pPr>
+                      <w:r>
+                        <w:rPr>
+                          <w:rFonts w:ascii="Segoe UI Light" w:hAnsi="Segoe UI Light" w:cs="Segoe UI Light"/>
+                          <w:b/>
+                          <w:bCs/>
+                          <w:sz w:val="60"/>
+                          <w:szCs w:val="60"/>
+                        </w:rPr>
+                        <w:t>DT02</w:t>
+                      </w:r>
+                    </w:p>
+                    <w:p>
+                      <w:pPr>
+                        <w:jc w:val="center"/>
+                      </w:pPr>
+                    </w:p>
+                  </w:txbxContent>
+                </v:textbox>
+              </v:roundrect>
+            </w:pict>
+          </mc:Fallback>
+        </mc:AlternateContent>
+      </w:r>
+      <w:r>
+        <w:rPr>
+          <w:noProof/>
+        </w:rPr>
+        <mc:AlternateContent>
+          <mc:Choice Requires="wps">
+            <w:drawing>
+              <wp:anchor distT="0" distB="0" distL="114300" distR="114300" simplePos="0" relativeHeight="251663360" behindDoc="0" locked="0" layoutInCell="1" allowOverlap="1" wp14:anchorId="41D3C7C1" wp14:editId="74A3124C">
+                <wp:simplePos x="0" y="0"/>
+                <wp:positionH relativeFrom="column">
+                  <wp:posOffset>1597792</wp:posOffset>
+                </wp:positionH>
+                <wp:positionV relativeFrom="paragraph">
+                  <wp:posOffset>-283313</wp:posOffset>
+                </wp:positionV>
+                <wp:extent cx="1339260" cy="2913321"/>
+                <wp:effectExtent l="19050" t="19050" r="13335" b="20955"/>
+                <wp:wrapNone/>
+                <wp:docPr id="4" name="Rounded Rectangle 4"/>
+                <wp:cNvGraphicFramePr/>
+                <a:graphic xmlns:a="http://schemas.openxmlformats.org/drawingml/2006/main">
+                  <a:graphicData uri="http://schemas.microsoft.com/office/word/2010/wordprocessingShape">
+                    <wps:wsp>
+                      <wps:cNvSpPr/>
+                      <wps:spPr>
+                        <a:xfrm>
+                          <a:off x="0" y="0"/>
+                          <a:ext cx="1339260" cy="2913321"/>
+                        </a:xfrm>
+                        <a:prstGeom prst="roundRect">
+                          <a:avLst/>
+                        </a:prstGeom>
+                        <a:ln w="28575">
+                          <a:solidFill>
+                            <a:schemeClr val="tx1"/>
+                          </a:solidFill>
+                        </a:ln>
+                      </wps:spPr>
+                      <wps:style>
+                        <a:lnRef idx="2">
+                          <a:schemeClr val="accent6"/>
+                        </a:lnRef>
+                        <a:fillRef idx="1">
+                          <a:schemeClr val="lt1"/>
+                        </a:fillRef>
+                        <a:effectRef idx="0">
+                          <a:schemeClr val="accent6"/>
+                        </a:effectRef>
+                        <a:fontRef idx="minor">
+                          <a:schemeClr val="dk1"/>
+                        </a:fontRef>
+                      </wps:style>
+                      <wps:txbx>
+                        <w:txbxContent>
+                          <w:p>
+                            <w:pPr>
+                              <w:jc w:val="center"/>
+                              <w:rPr>
+                                <w:rFonts w:ascii="Segoe UI Light" w:hAnsi="Segoe UI Light" w:cs="Segoe UI Light"/>
+                                <w:b/>
+                                <w:bCs/>
+                                <w:sz w:val="60"/>
+                                <w:szCs w:val="60"/>
+                              </w:rPr>
+                            </w:pPr>
+                            <w:r>
+                              <w:rPr>
+                                <w:rFonts w:ascii="Segoe UI Light" w:hAnsi="Segoe UI Light" w:cs="Segoe UI Light"/>
+                                <w:b/>
+                                <w:bCs/>
+                                <w:sz w:val="60"/>
+                                <w:szCs w:val="60"/>
+                              </w:rPr>
+                              <w:t>DH0</w:t>
+                            </w:r>
+                            <w:r>
+                              <w:rPr>
+                                <w:rFonts w:ascii="Segoe UI Light" w:hAnsi="Segoe UI Light" w:cs="Segoe UI Light"/>
+                                <w:b/>
+                                <w:bCs/>
+                                <w:sz w:val="60"/>
+                                <w:szCs w:val="60"/>
+                              </w:rPr>
+                              <w:t>3</w:t>
+                            </w:r>
+                          </w:p>
+                          <w:p>
+                            <w:pPr>
+                              <w:jc w:val="center"/>
+                            </w:pPr>
+                          </w:p>
+                        </w:txbxContent>
+                      </wps:txbx>
+                      <wps:bodyPr rot="0" spcFirstLastPara="0" vertOverflow="overflow" horzOverflow="overflow" vert="horz" wrap="square" lIns="91440" tIns="45720" rIns="91440" bIns="45720" numCol="1" spcCol="0" rtlCol="0" fromWordArt="0" anchor="ctr" anchorCtr="0" forceAA="0" compatLnSpc="1">
+                        <a:prstTxWarp prst="textNoShape">
+                          <a:avLst/>
+                        </a:prstTxWarp>
+                        <a:noAutofit/>
+                      </wps:bodyPr>
+                    </wps:wsp>
+                  </a:graphicData>
+                </a:graphic>
+                <wp14:sizeRelH relativeFrom="margin">
+                  <wp14:pctWidth>0</wp14:pctWidth>
+                </wp14:sizeRelH>
+                <wp14:sizeRelV relativeFrom="margin">
+                  <wp14:pctHeight>0</wp14:pctHeight>
+                </wp14:sizeRelV>
+              </wp:anchor>
+            </w:drawing>
+          </mc:Choice>
+          <mc:Fallback>
+            <w:pict>
+              <v:roundrect w14:anchorId="41D3C7C1" id="Rounded Rectangle 4" o:spid="_x0000_s1029" style="position:absolute;margin-left:125.8pt;margin-top:-22.3pt;width:105.45pt;height:229.4pt;z-index:251663360;visibility:visible;mso-wrap-style:square;mso-width-percent:0;mso-height-percent:0;mso-wrap-distance-left:9pt;mso-wrap-distance-top:0;mso-wrap-distance-right:9pt;mso-wrap-distance-bottom:0;mso-position-horizontal:absolute;mso-position-horizontal-relative:text;mso-position-vertical:absolute;mso-position-vertical-relative:text;mso-width-percent:0;mso-height-percent:0;mso-width-relative:margin;mso-height-relative:margin;v-text-anchor:middle" arcsize="10923f" o:gfxdata="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" fillcolor="white [3201]" strokecolor="black [3213]" strokeweight="2.25pt">
+                <v:stroke joinstyle="miter"/>
+                <v:textbox>
+                  <w:txbxContent>
+                    <w:p>
+                      <w:pPr>
+                        <w:jc w:val="center"/>
+                        <w:rPr>
+                          <w:rFonts w:ascii="Segoe UI Light" w:hAnsi="Segoe UI Light" w:cs="Segoe UI Light"/>
+                          <w:b/>
+                          <w:bCs/>
+                          <w:sz w:val="60"/>
+                          <w:szCs w:val="60"/>
+                        </w:rPr>
+                      </w:pPr>
+                      <w:r>
+                        <w:rPr>
+                          <w:rFonts w:ascii="Segoe UI Light" w:hAnsi="Segoe UI Light" w:cs="Segoe UI Light"/>
+                          <w:b/>
+                          <w:bCs/>
+                          <w:sz w:val="60"/>
+                          <w:szCs w:val="60"/>
+                        </w:rPr>
+                        <w:t>DH0</w:t>
+                      </w:r>
+                      <w:r>
+                        <w:rPr>
+                          <w:rFonts w:ascii="Segoe UI Light" w:hAnsi="Segoe UI Light" w:cs="Segoe UI Light"/>
+                          <w:b/>
+                          <w:bCs/>
+                          <w:sz w:val="60"/>
+                          <w:szCs w:val="60"/>
+                        </w:rPr>
+                        <w:t>3</w:t>
+                      </w:r>
+                    </w:p>
+                    <w:p>
+                      <w:pPr>
+                        <w:jc w:val="center"/>
+                      </w:pPr>
+                    </w:p>
+                  </w:txbxContent>
+                </v:textbox>
+              </v:roundrect>
+            </w:pict>
+          </mc:Fallback>
+        </mc:AlternateContent>
+      </w:r>
+      <w:r>
+        <w:rPr>
+          <w:noProof/>
+        </w:rPr>
+        <mc:AlternateContent>
+          <mc:Choice Requires="wps">
+            <w:drawing>
+              <wp:anchor distT="0" distB="0" distL="114300" distR="114300" simplePos="0" relativeHeight="251675648" behindDoc="0" locked="0" layoutInCell="1" allowOverlap="1" wp14:anchorId="3337AEA7" wp14:editId="7A340A24">
+                <wp:simplePos x="0" y="0"/>
+                <wp:positionH relativeFrom="column">
+                  <wp:posOffset>5160010</wp:posOffset>
+                </wp:positionH>
+                <wp:positionV relativeFrom="paragraph">
+                  <wp:posOffset>6093622</wp:posOffset>
+                </wp:positionV>
+                <wp:extent cx="1339260" cy="2913321"/>
+                <wp:effectExtent l="19050" t="19050" r="13335" b="20955"/>
+                <wp:wrapNone/>
+                <wp:docPr id="11" name="Rounded Rectangle 11"/>
+                <wp:cNvGraphicFramePr/>
+                <a:graphic xmlns:a="http://schemas.openxmlformats.org/drawingml/2006/main">
+                  <a:graphicData uri="http://schemas.microsoft.com/office/word/2010/wordprocessingShape">
+                    <wps:wsp>
+                      <wps:cNvSpPr/>
+                      <wps:spPr>
+                        <a:xfrm>
+                          <a:off x="0" y="0"/>
+                          <a:ext cx="1339260" cy="2913321"/>
+                        </a:xfrm>
+                        <a:prstGeom prst="roundRect">
+                          <a:avLst/>
+                        </a:prstGeom>
+                        <a:ln w="28575">
+                          <a:solidFill>
+                            <a:schemeClr val="tx1"/>
+                          </a:solidFill>
+                        </a:ln>
+                      </wps:spPr>
+                      <wps:style>
+                        <a:lnRef idx="2">
+                          <a:schemeClr val="accent6"/>
+                        </a:lnRef>
+                        <a:fillRef idx="1">
+                          <a:schemeClr val="lt1"/>
+                        </a:fillRef>
+                        <a:effectRef idx="0">
+                          <a:schemeClr val="accent6"/>
+                        </a:effectRef>
+                        <a:fontRef idx="minor">
+                          <a:schemeClr val="dk1"/>
+                        </a:fontRef>
+                      </wps:style>
+                      <wps:txbx>
+                        <w:txbxContent>
+                          <w:p>
+                            <w:pPr>
+                              <w:jc w:val="center"/>
+                              <w:rPr>
+                                <w:rFonts w:ascii="Segoe UI Light" w:hAnsi="Segoe UI Light" w:cs="Segoe UI Light"/>
+                                <w:b/>
+                                <w:bCs/>
+                                <w:sz w:val="60"/>
+                                <w:szCs w:val="60"/>
+                              </w:rPr>
+                            </w:pPr>
+                            <w:r>
+                              <w:rPr>
+                                <w:rFonts w:ascii="Segoe UI Light" w:hAnsi="Segoe UI Light" w:cs="Segoe UI Light"/>
+                                <w:b/>
+                                <w:bCs/>
+                                <w:sz w:val="60"/>
+                                <w:szCs w:val="60"/>
+                              </w:rPr>
+                              <w:t>DT04</w:t>
+                            </w:r>
+                          </w:p>
+                          <w:p>
+                            <w:pPr>
+                              <w:jc w:val="center"/>
+                            </w:pPr>
+                          </w:p>
+                        </w:txbxContent>
+                      </wps:txbx>
+                      <wps:bodyPr rot="0" spcFirstLastPara="0" vertOverflow="overflow" horzOverflow="overflow" vert="horz" wrap="square" lIns="91440" tIns="45720" rIns="91440" bIns="45720" numCol="1" spcCol="0" rtlCol="0" fromWordArt="0" anchor="ctr" anchorCtr="0" forceAA="0" compatLnSpc="1">
+                        <a:prstTxWarp prst="textNoShape">
+                          <a:avLst/>
+                        </a:prstTxWarp>
+                        <a:noAutofit/>
+                      </wps:bodyPr>
+                    </wps:wsp>
+                  </a:graphicData>
+                </a:graphic>
+                <wp14:sizeRelH relativeFrom="margin">
+                  <wp14:pctWidth>0</wp14:pctWidth>
+                </wp14:sizeRelH>
+                <wp14:sizeRelV relativeFrom="margin">
+                  <wp14:pctHeight>0</wp14:pctHeight>
+                </wp14:sizeRelV>
+              </wp:anchor>
+            </w:drawing>
+          </mc:Choice>
+          <mc:Fallback>
+            <w:pict>
+              <v:roundrect w14:anchorId="3337AEA7" id="Rounded Rectangle 11" o:spid="_x0000_s1030" style="position:absolute;margin-left:406.3pt;margin-top:479.8pt;width:105.45pt;height:229.4pt;z-index:251675648;visibility:visible;mso-wrap-style:square;mso-width-percent:0;mso-height-percent:0;mso-wrap-distance-left:9pt;mso-wrap-distance-top:0;mso-wrap-distance-right:9pt;mso-wrap-distance-bottom:0;mso-position-horizontal:absolute;mso-position-horizontal-relative:text;mso-position-vertical:absolute;mso-position-vertical-relative:text;mso-width-percent:0;mso-height-percent:0;mso-width-relative:margin;mso-height-relative:margin;v-text-anchor:middle" arcsize="10923f" o:gfxdata="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" fillcolor="white [3201]" strokecolor="black [3213]" strokeweight="2.25pt">
+                <v:stroke joinstyle="miter"/>
+                <v:textbox>
+                  <w:txbxContent>
+                    <w:p>
+                      <w:pPr>
+                        <w:jc w:val="center"/>
+                        <w:rPr>
+                          <w:rFonts w:ascii="Segoe UI Light" w:hAnsi="Segoe UI Light" w:cs="Segoe UI Light"/>
+                          <w:b/>
+                          <w:bCs/>
+                          <w:sz w:val="60"/>
+                          <w:szCs w:val="60"/>
+                        </w:rPr>
+                      </w:pPr>
+                      <w:r>
+                        <w:rPr>
+                          <w:rFonts w:ascii="Segoe UI Light" w:hAnsi="Segoe UI Light" w:cs="Segoe UI Light"/>
+                          <w:b/>
+                          <w:bCs/>
+                          <w:sz w:val="60"/>
+                          <w:szCs w:val="60"/>
+                        </w:rPr>
+                        <w:t>DT04</w:t>
+                      </w:r>
+                    </w:p>
+                    <w:p>
+                      <w:pPr>
+                        <w:jc w:val="center"/>
+                      </w:pPr>
+                    </w:p>
+                  </w:txbxContent>
+                </v:textbox>
+              </v:roundrect>
+            </w:pict>
+          </mc:Fallback>
+        </mc:AlternateContent>
+      </w:r>
+      <w:r>
+        <w:rPr>
+          <w:noProof/>
+        </w:rPr>
+        <mc:AlternateContent>
+          <mc:Choice Requires="wps">
+            <w:drawing>
+              <wp:anchor distT="0" distB="0" distL="114300" distR="114300" simplePos="0" relativeHeight="251673600" behindDoc="0" locked="0" layoutInCell="1" allowOverlap="1" wp14:anchorId="41D3C7C1" wp14:editId="74A3124C">
+                <wp:simplePos x="0" y="0"/>
+                <wp:positionH relativeFrom="margin">
+                  <wp:align>left</wp:align>
+                </wp:positionH>
+                <wp:positionV relativeFrom="paragraph">
+                  <wp:posOffset>3001379</wp:posOffset>
+                </wp:positionV>
+                <wp:extent cx="1339260" cy="2913321"/>
+                <wp:effectExtent l="19050" t="19050" r="13335" b="20955"/>
+                <wp:wrapNone/>
+                <wp:docPr id="9" name="Rounded Rectangle 9"/>
+                <wp:cNvGraphicFramePr/>
+                <a:graphic xmlns:a="http://schemas.openxmlformats.org/drawingml/2006/main">
+                  <a:graphicData uri="http://schemas.microsoft.com/office/word/2010/wordprocessingShape">
+                    <wps:wsp>
+                      <wps:cNvSpPr/>
+                      <wps:spPr>
+                        <a:xfrm>
+                          <a:off x="0" y="0"/>
+                          <a:ext cx="1339260" cy="2913321"/>
+                        </a:xfrm>
+                        <a:prstGeom prst="roundRect">
+                          <a:avLst/>
+                        </a:prstGeom>
+                        <a:ln w="28575">
+                          <a:solidFill>
+                            <a:schemeClr val="tx1"/>
+                          </a:solidFill>
+                        </a:ln>
+                      </wps:spPr>
+                      <wps:style>
+                        <a:lnRef idx="2">
+                          <a:schemeClr val="accent6"/>
+                        </a:lnRef>
+                        <a:fillRef idx="1">
+                          <a:schemeClr val="lt1"/>
+                        </a:fillRef>
+                        <a:effectRef idx="0">
+                          <a:schemeClr val="accent6"/>
+                        </a:effectRef>
+                        <a:fontRef idx="minor">
+                          <a:schemeClr val="dk1"/>
+                        </a:fontRef>
+                      </wps:style>
+                      <wps:txbx>
+                        <w:txbxContent>
+                          <w:p>
+                            <w:pPr>
+                              <w:jc w:val="center"/>
+                              <w:rPr>
+                                <w:rFonts w:ascii="Segoe UI Light" w:hAnsi="Segoe UI Light" w:cs="Segoe UI Light"/>
+                                <w:b/>
+                                <w:bCs/>
+                                <w:sz w:val="60"/>
+                                <w:szCs w:val="60"/>
+                              </w:rPr>
+                            </w:pPr>
+                            <w:r>
+                              <w:rPr>
+                                <w:rFonts w:ascii="Segoe UI Light" w:hAnsi="Segoe UI Light" w:cs="Segoe UI Light"/>
+                                <w:b/>
+                                <w:bCs/>
+                                <w:sz w:val="60"/>
+                                <w:szCs w:val="60"/>
+                              </w:rPr>
+                              <w:t>DT03</w:t>
+                            </w:r>
+                          </w:p>
+                          <w:p>
+                            <w:pPr>
+                              <w:jc w:val="center"/>
+                            </w:pPr>
+                          </w:p>
+                        </w:txbxContent>
+                      </wps:txbx>
+                      <wps:bodyPr rot="0" spcFirstLastPara="0" vertOverflow="overflow" horzOverflow="overflow" vert="horz" wrap="square" lIns="91440" tIns="45720" rIns="91440" bIns="45720" numCol="1" spcCol="0" rtlCol="0" fromWordArt="0" anchor="ctr" anchorCtr="0" forceAA="0" compatLnSpc="1">
+                        <a:prstTxWarp prst="textNoShape">
+                          <a:avLst/>
+                        </a:prstTxWarp>
+                        <a:noAutofit/>
+                      </wps:bodyPr>
+                    </wps:wsp>
+                  </a:graphicData>
+                </a:graphic>
+                <wp14:sizeRelH relativeFrom="margin">
+                  <wp14:pctWidth>0</wp14:pctWidth>
+                </wp14:sizeRelH>
+                <wp14:sizeRelV relativeFrom="margin">
+                  <wp14:pctHeight>0</wp14:pctHeight>
+                </wp14:sizeRelV>
+              </wp:anchor>
+            </w:drawing>
+          </mc:Choice>
+          <mc:Fallback>
+            <w:pict>
+              <v:roundrect w14:anchorId="41D3C7C1" id="Rounded Rectangle 9" o:spid="_x0000_s1031" style="position:absolute;margin-left:0;margin-top:236.35pt;width:105.45pt;height:229.4pt;z-index:251673600;visibility:visible;mso-wrap-style:square;mso-width-percent:0;mso-height-percent:0;mso-wrap-distance-left:9pt;mso-wrap-distance-top:0;mso-wrap-distance-right:9pt;mso-wrap-distance-bottom:0;mso-position-horizontal:left;mso-position-horizontal-relative:margin;mso-position-vertical:absolute;mso-position-vertical-relative:text;mso-width-percent:0;mso-height-percent:0;mso-width-relative:margin;mso-height-relative:margin;v-text-anchor:middle" arcsize="10923f" o:gfxdata="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" fillcolor="white [3201]" strokecolor="black [3213]" strokeweight="2.25pt">
+                <v:stroke joinstyle="miter"/>
+                <v:textbox>
+                  <w:txbxContent>
+                    <w:p>
+                      <w:pPr>
+                        <w:jc w:val="center"/>
+                        <w:rPr>
+                          <w:rFonts w:ascii="Segoe UI Light" w:hAnsi="Segoe UI Light" w:cs="Segoe UI Light"/>
+                          <w:b/>
+                          <w:bCs/>
+                          <w:sz w:val="60"/>
+                          <w:szCs w:val="60"/>
+                        </w:rPr>
+                      </w:pPr>
+                      <w:r>
+                        <w:rPr>
+                          <w:rFonts w:ascii="Segoe UI Light" w:hAnsi="Segoe UI Light" w:cs="Segoe UI Light"/>
+                          <w:b/>
+                          <w:bCs/>
+                          <w:sz w:val="60"/>
+                          <w:szCs w:val="60"/>
+                        </w:rPr>
+                        <w:t>DT03</w:t>
+                      </w:r>
+                    </w:p>
+                    <w:p>
+                      <w:pPr>
+                        <w:jc w:val="center"/>
+                      </w:pPr>
+                    </w:p>
+                  </w:txbxContent>
+                </v:textbox>
+                <w10:wrap anchorx="margin"/>
+              </v:roundrect>
+            </w:pict>
+          </mc:Fallback>
+        </mc:AlternateContent>
+      </w:r>
       <w:r>
         <w:rPr>
           <w:noProof/>
@@ -58,8 +927,21 @@
                       <wps:txbx>
                         <w:txbxContent>
                           <w:p>
+                            <w:pPr>
+                              <w:jc w:val="center"/>
+                            </w:pPr>
                             <w:r>
-                              <w:t>DH01</w:t>
+                              <w:rPr>
+                                <w:rFonts w:ascii="Segoe UI Light" w:hAnsi="Segoe UI Light" w:cs="Segoe UI Light"/>
+                                <w:b/>
+                                <w:bCs/>
+                                <w:sz w:val="60"/>
+                                <w:szCs w:val="60"/>
+                              </w:rPr>
+                              <w:t>DT01</w:t>
+                            </w:r>
+                            <w:r>
+                              <w:tab/>
                             </w:r>
                           </w:p>
                           <w:p>
@@ -89,13 +971,26 @@
           </mc:Choice>
           <mc:Fallback>
             <w:pict>
-              <v:roundrect w14:anchorId="41D3C7C1" id="Rounded Rectangle 7" o:spid="_x0000_s1026" style="position:absolute;margin-left:269pt;margin-top:231.35pt;width:105.45pt;height:229.4pt;z-index:251669504;visibility:visible;mso-wrap-style:square;mso-width-percent:0;mso-height-percent:0;mso-wrap-distance-left:9pt;mso-wrap-distance-top:0;mso-wrap-distance-right:9pt;mso-wrap-distance-bottom:0;mso-position-horizontal:absolute;mso-position-horizontal-relative:text;mso-position-vertical:absolute;mso-position-vertical-relative:text;mso-width-percent:0;mso-height-percent:0;mso-width-relative:margin;mso-height-relative:margin;v-text-anchor:middle" arcsize="10923f" o:gfxdata="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" fillcolor="white [3201]" strokecolor="black [3213]" strokeweight="2.25pt">
+              <v:roundrect w14:anchorId="41D3C7C1" id="Rounded Rectangle 7" o:spid="_x0000_s1032" style="position:absolute;margin-left:269pt;margin-top:231.35pt;width:105.45pt;height:229.4pt;z-index:251669504;visibility:visible;mso-wrap-style:square;mso-width-percent:0;mso-height-percent:0;mso-wrap-distance-left:9pt;mso-wrap-distance-top:0;mso-wrap-distance-right:9pt;mso-wrap-distance-bottom:0;mso-position-horizontal:absolute;mso-position-horizontal-relative:text;mso-position-vertical:absolute;mso-position-vertical-relative:text;mso-width-percent:0;mso-height-percent:0;mso-width-relative:margin;mso-height-relative:margin;v-text-anchor:middle" arcsize="10923f" o:gfxdata="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" fillcolor="white [3201]" strokecolor="black [3213]" strokeweight="2.25pt">
                 <v:stroke joinstyle="miter"/>
                 <v:textbox>
                   <w:txbxContent>
                     <w:p>
+                      <w:pPr>
+                        <w:jc w:val="center"/>
+                      </w:pPr>
                       <w:r>
-                        <w:t>DH01</w:t>
+                        <w:rPr>
+                          <w:rFonts w:ascii="Segoe UI Light" w:hAnsi="Segoe UI Light" w:cs="Segoe UI Light"/>
+                          <w:b/>
+                          <w:bCs/>
+                          <w:sz w:val="60"/>
+                          <w:szCs w:val="60"/>
+                        </w:rPr>
+                        <w:t>DT01</w:t>
+                      </w:r>
+                      <w:r>
+                        <w:tab/>
                       </w:r>
                     </w:p>
                     <w:p>
@@ -165,8 +1060,28 @@
                       <wps:txbx>
                         <w:txbxContent>
                           <w:p>
+                            <w:pPr>
+                              <w:jc w:val="center"/>
+                            </w:pPr>
                             <w:r>
-                              <w:t>DH01</w:t>
+                              <w:rPr>
+                                <w:rFonts w:ascii="Segoe UI Light" w:hAnsi="Segoe UI Light" w:cs="Segoe UI Light"/>
+                                <w:b/>
+                                <w:bCs/>
+                                <w:sz w:val="60"/>
+                                <w:szCs w:val="60"/>
+                              </w:rPr>
+                              <w:t>DH0</w:t>
+                            </w:r>
+                            <w:r>
+                              <w:rPr>
+                                <w:rFonts w:ascii="Segoe UI Light" w:hAnsi="Segoe UI Light" w:cs="Segoe UI Light"/>
+                                <w:b/>
+                                <w:bCs/>
+                                <w:sz w:val="60"/>
+                                <w:szCs w:val="60"/>
+                              </w:rPr>
+                              <w:t>5</w:t>
                             </w:r>
                           </w:p>
                           <w:p>
@@ -196,13 +1111,33 @@
           </mc:Choice>
           <mc:Fallback>
             <w:pict>
-              <v:roundrect w14:anchorId="41D3C7C1" id="Rounded Rectangle 6" o:spid="_x0000_s1027" style="position:absolute;margin-left:396pt;margin-top:234.25pt;width:105.45pt;height:229.4pt;z-index:251667456;visibility:visible;mso-wrap-style:square;mso-width-percent:0;mso-height-percent:0;mso-wrap-distance-left:9pt;mso-wrap-distance-top:0;mso-wrap-distance-right:9pt;mso-wrap-distance-bottom:0;mso-position-horizontal:absolute;mso-position-horizontal-relative:text;mso-position-vertical:absolute;mso-position-vertical-relative:text;mso-width-percent:0;mso-height-percent:0;mso-width-relative:margin;mso-height-relative:margin;v-text-anchor:middle" arcsize="10923f" o:gfxdata="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" fillcolor="white [3201]" strokecolor="black [3213]" strokeweight="2.25pt">
+              <v:roundrect w14:anchorId="41D3C7C1" id="Rounded Rectangle 6" o:spid="_x0000_s1033" style="position:absolute;margin-left:396pt;margin-top:234.25pt;width:105.45pt;height:229.4pt;z-index:251667456;visibility:visible;mso-wrap-style:square;mso-width-percent:0;mso-height-percent:0;mso-wrap-distance-left:9pt;mso-wrap-distance-top:0;mso-wrap-distance-right:9pt;mso-wrap-distance-bottom:0;mso-position-horizontal:absolute;mso-position-horizontal-relative:text;mso-position-vertical:absolute;mso-position-vertical-relative:text;mso-width-percent:0;mso-height-percent:0;mso-width-relative:margin;mso-height-relative:margin;v-text-anchor:middle" arcsize="10923f" o:gfxdata="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" fillcolor="white [3201]" strokecolor="black [3213]" strokeweight="2.25pt">
                 <v:stroke joinstyle="miter"/>
                 <v:textbox>
                   <w:txbxContent>
                     <w:p>
+                      <w:pPr>
+                        <w:jc w:val="center"/>
+                      </w:pPr>
                       <w:r>
-                        <w:t>DH01</w:t>
+                        <w:rPr>
+                          <w:rFonts w:ascii="Segoe UI Light" w:hAnsi="Segoe UI Light" w:cs="Segoe UI Light"/>
+                          <w:b/>
+                          <w:bCs/>
+                          <w:sz w:val="60"/>
+                          <w:szCs w:val="60"/>
+                        </w:rPr>
+                        <w:t>DH0</w:t>
+                      </w:r>
+                      <w:r>
+                        <w:rPr>
+                          <w:rFonts w:ascii="Segoe UI Light" w:hAnsi="Segoe UI Light" w:cs="Segoe UI Light"/>
+                          <w:b/>
+                          <w:bCs/>
+                          <w:sz w:val="60"/>
+                          <w:szCs w:val="60"/>
+                        </w:rPr>
+                        <w:t>5</w:t>
                       </w:r>
                     </w:p>
                     <w:p>
@@ -272,14 +1207,26 @@
                       <wps:txbx>
                         <w:txbxContent>
                           <w:p>
+                            <w:pPr>
+                              <w:jc w:val="center"/>
+                            </w:pPr>
                             <w:r>
-                              <w:t>DH01</w:t>
+                              <w:rPr>
+                                <w:rFonts w:ascii="Segoe UI Light" w:hAnsi="Segoe UI Light" w:cs="Segoe UI Light"/>
+                                <w:b/>
+                                <w:bCs/>
+                                <w:sz w:val="60"/>
+                                <w:szCs w:val="60"/>
+                              </w:rPr>
+                              <w:t>DH04</w:t>
                             </w:r>
                           </w:p>
                           <w:p>
                             <w:pPr>
                               <w:jc w:val="center"/>
                             </w:pPr>
+                            <w:bookmarkStart w:id="0" w:name="_GoBack"/>
+                            <w:bookmarkEnd w:id="0"/>
                           </w:p>
                         </w:txbxContent>
                       </wps:txbx>
@@ -303,130 +1250,35 @@
           </mc:Choice>
           <mc:Fallback>
             <w:pict>
-              <v:roundrect w14:anchorId="41D3C7C1" id="Rounded Rectangle 5" o:spid="_x0000_s1028" style="position:absolute;margin-left:0;margin-top:-21.5pt;width:105.45pt;height:229.4pt;z-index:251665408;visibility:visible;mso-wrap-style:square;mso-width-percent:0;mso-height-percent:0;mso-wrap-distance-left:9pt;mso-wrap-distance-top:0;mso-wrap-distance-right:9pt;mso-wrap-distance-bottom:0;mso-position-horizontal:left;mso-position-horizontal-relative:margin;mso-position-vertical:absolute;mso-position-vertical-relative:text;mso-width-percent:0;mso-height-percent:0;mso-width-relative:margin;mso-height-relative:margin;v-text-anchor:middle" arcsize="10923f" o:gfxdata="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" fillcolor="white [3201]" strokecolor="black [3213]" strokeweight="2.25pt">
+              <v:roundrect w14:anchorId="41D3C7C1" id="Rounded Rectangle 5" o:spid="_x0000_s1034" style="position:absolute;margin-left:0;margin-top:-21.5pt;width:105.45pt;height:229.4pt;z-index:251665408;visibility:visible;mso-wrap-style:square;mso-width-percent:0;mso-height-percent:0;mso-wrap-distance-left:9pt;mso-wrap-distance-top:0;mso-wrap-distance-right:9pt;mso-wrap-distance-bottom:0;mso-position-horizontal:left;mso-position-horizontal-relative:margin;mso-position-vertical:absolute;mso-position-vertical-relative:text;mso-width-percent:0;mso-height-percent:0;mso-width-relative:margin;mso-height-relative:margin;v-text-anchor:middle" arcsize="10923f" o:gfxdata="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" fillcolor="white [3201]" strokecolor="black [3213]" strokeweight="2.25pt">
                 <v:stroke joinstyle="miter"/>
                 <v:textbox>
                   <w:txbxContent>
                     <w:p>
+                      <w:pPr>
+                        <w:jc w:val="center"/>
+                      </w:pPr>
                       <w:r>
-                        <w:t>DH01</w:t>
+                        <w:rPr>
+                          <w:rFonts w:ascii="Segoe UI Light" w:hAnsi="Segoe UI Light" w:cs="Segoe UI Light"/>
+                          <w:b/>
+                          <w:bCs/>
+                          <w:sz w:val="60"/>
+                          <w:szCs w:val="60"/>
+                        </w:rPr>
+                        <w:t>DH04</w:t>
                       </w:r>
                     </w:p>
                     <w:p>
                       <w:pPr>
                         <w:jc w:val="center"/>
                       </w:pPr>
+                      <w:bookmarkStart w:id="1" w:name="_GoBack"/>
+                      <w:bookmarkEnd w:id="1"/>
                     </w:p>
                   </w:txbxContent>
                 </v:textbox>
                 <w10:wrap anchorx="margin"/>
-              </v:roundrect>
-            </w:pict>
-          </mc:Fallback>
-        </mc:AlternateContent>
-      </w:r>
-      <w:r>
-        <w:rPr>
-          <w:noProof/>
-        </w:rPr>
-        <mc:AlternateContent>
-          <mc:Choice Requires="wps">
-            <w:drawing>
-              <wp:anchor distT="0" distB="0" distL="114300" distR="114300" simplePos="0" relativeHeight="251663360" behindDoc="0" locked="0" layoutInCell="1" allowOverlap="1" wp14:anchorId="41D3C7C1" wp14:editId="74A3124C">
-                <wp:simplePos x="0" y="0"/>
-                <wp:positionH relativeFrom="column">
-                  <wp:posOffset>1523749</wp:posOffset>
-                </wp:positionH>
-                <wp:positionV relativeFrom="paragraph">
-                  <wp:posOffset>-293798</wp:posOffset>
-                </wp:positionV>
-                <wp:extent cx="1339260" cy="2913321"/>
-                <wp:effectExtent l="19050" t="19050" r="13335" b="20955"/>
-                <wp:wrapNone/>
-                <wp:docPr id="4" name="Rounded Rectangle 4"/>
-                <wp:cNvGraphicFramePr/>
-                <a:graphic xmlns:a="http://schemas.openxmlformats.org/drawingml/2006/main">
-                  <a:graphicData uri="http://schemas.microsoft.com/office/word/2010/wordprocessingShape">
-                    <wps:wsp>
-                      <wps:cNvSpPr/>
-                      <wps:spPr>
-                        <a:xfrm>
-                          <a:off x="0" y="0"/>
-                          <a:ext cx="1339260" cy="2913321"/>
-                        </a:xfrm>
-                        <a:prstGeom prst="roundRect">
-                          <a:avLst/>
-                        </a:prstGeom>
-                        <a:ln w="28575">
-                          <a:solidFill>
-                            <a:schemeClr val="tx1"/>
-                          </a:solidFill>
-                        </a:ln>
-                      </wps:spPr>
-                      <wps:style>
-                        <a:lnRef idx="2">
-                          <a:schemeClr val="accent6"/>
-                        </a:lnRef>
-                        <a:fillRef idx="1">
-                          <a:schemeClr val="lt1"/>
-                        </a:fillRef>
-                        <a:effectRef idx="0">
-                          <a:schemeClr val="accent6"/>
-                        </a:effectRef>
-                        <a:fontRef idx="minor">
-                          <a:schemeClr val="dk1"/>
-                        </a:fontRef>
-                      </wps:style>
-                      <wps:txbx>
-                        <w:txbxContent>
-                          <w:p>
-                            <w:r>
-                              <w:t>DH01</w:t>
-                            </w:r>
-                          </w:p>
-                          <w:p>
-                            <w:pPr>
-                              <w:jc w:val="center"/>
-                            </w:pPr>
-                          </w:p>
-                        </w:txbxContent>
-                      </wps:txbx>
-                      <wps:bodyPr rot="0" spcFirstLastPara="0" vertOverflow="overflow" horzOverflow="overflow" vert="horz" wrap="square" lIns="91440" tIns="45720" rIns="91440" bIns="45720" numCol="1" spcCol="0" rtlCol="0" fromWordArt="0" anchor="ctr" anchorCtr="0" forceAA="0" compatLnSpc="1">
-                        <a:prstTxWarp prst="textNoShape">
-                          <a:avLst/>
-                        </a:prstTxWarp>
-                        <a:noAutofit/>
-                      </wps:bodyPr>
-                    </wps:wsp>
-                  </a:graphicData>
-                </a:graphic>
-                <wp14:sizeRelH relativeFrom="margin">
-                  <wp14:pctWidth>0</wp14:pctWidth>
-                </wp14:sizeRelH>
-                <wp14:sizeRelV relativeFrom="margin">
-                  <wp14:pctHeight>0</wp14:pctHeight>
-                </wp14:sizeRelV>
-              </wp:anchor>
-            </w:drawing>
-          </mc:Choice>
-          <mc:Fallback>
-            <w:pict>
-              <v:roundrect w14:anchorId="41D3C7C1" id="Rounded Rectangle 4" o:spid="_x0000_s1029" style="position:absolute;margin-left:120pt;margin-top:-23.15pt;width:105.45pt;height:229.4pt;z-index:251663360;visibility:visible;mso-wrap-style:square;mso-width-percent:0;mso-height-percent:0;mso-wrap-distance-left:9pt;mso-wrap-distance-top:0;mso-wrap-distance-right:9pt;mso-wrap-distance-bottom:0;mso-position-horizontal:absolute;mso-position-horizontal-relative:text;mso-position-vertical:absolute;mso-position-vertical-relative:text;mso-width-percent:0;mso-height-percent:0;mso-width-relative:margin;mso-height-relative:margin;v-text-anchor:middle" arcsize="10923f" o:gfxdata="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" fillcolor="white [3201]" strokecolor="black [3213]" strokeweight="2.25pt">
-                <v:stroke joinstyle="miter"/>
-                <v:textbox>
-                  <w:txbxContent>
-                    <w:p>
-                      <w:r>
-                        <w:t>DH01</w:t>
-                      </w:r>
-                    </w:p>
-                    <w:p>
-                      <w:pPr>
-                        <w:jc w:val="center"/>
-                      </w:pPr>
-                    </w:p>
-                  </w:txbxContent>
-                </v:textbox>
               </v:roundrect>
             </w:pict>
           </mc:Fallback>
@@ -487,8 +1339,25 @@
                       <wps:txbx>
                         <w:txbxContent>
                           <w:p>
+                            <w:pPr>
+                              <w:jc w:val="center"/>
+                              <w:rPr>
+                                <w:rFonts w:ascii="Segoe UI Light" w:hAnsi="Segoe UI Light" w:cs="Segoe UI Light"/>
+                                <w:b/>
+                                <w:bCs/>
+                                <w:sz w:val="60"/>
+                                <w:szCs w:val="60"/>
+                              </w:rPr>
+                            </w:pPr>
                             <w:r>
-                              <w:t>DH01</w:t>
+                              <w:rPr>
+                                <w:rFonts w:ascii="Segoe UI Light" w:hAnsi="Segoe UI Light" w:cs="Segoe UI Light"/>
+                                <w:b/>
+                                <w:bCs/>
+                                <w:sz w:val="60"/>
+                                <w:szCs w:val="60"/>
+                              </w:rPr>
+                              <w:t>DH02</w:t>
                             </w:r>
                           </w:p>
                           <w:p>
@@ -518,13 +1387,30 @@
           </mc:Choice>
           <mc:Fallback>
             <w:pict>
-              <v:roundrect w14:anchorId="41D3C7C1" id="Rounded Rectangle 3" o:spid="_x0000_s1030" style="position:absolute;margin-left:267.3pt;margin-top:-24.8pt;width:105.45pt;height:229.4pt;z-index:251661312;visibility:visible;mso-wrap-style:square;mso-width-percent:0;mso-height-percent:0;mso-wrap-distance-left:9pt;mso-wrap-distance-top:0;mso-wrap-distance-right:9pt;mso-wrap-distance-bottom:0;mso-position-horizontal:absolute;mso-position-horizontal-relative:text;mso-position-vertical:absolute;mso-position-vertical-relative:text;mso-width-percent:0;mso-height-percent:0;mso-width-relative:margin;mso-height-relative:margin;v-text-anchor:middle" arcsize="10923f" o:gfxdata="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" fillcolor="white [3201]" strokecolor="black [3213]" strokeweight="2.25pt">
+              <v:roundrect w14:anchorId="41D3C7C1" id="Rounded Rectangle 3" o:spid="_x0000_s1035" style="position:absolute;margin-left:267.3pt;margin-top:-24.8pt;width:105.45pt;height:229.4pt;z-index:251661312;visibility:visible;mso-wrap-style:square;mso-width-percent:0;mso-height-percent:0;mso-wrap-distance-left:9pt;mso-wrap-distance-top:0;mso-wrap-distance-right:9pt;mso-wrap-distance-bottom:0;mso-position-horizontal:absolute;mso-position-horizontal-relative:text;mso-position-vertical:absolute;mso-position-vertical-relative:text;mso-width-percent:0;mso-height-percent:0;mso-width-relative:margin;mso-height-relative:margin;v-text-anchor:middle" arcsize="10923f" o:gfxdata="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" fillcolor="white [3201]" strokecolor="black [3213]" strokeweight="2.25pt">
                 <v:stroke joinstyle="miter"/>
                 <v:textbox>
                   <w:txbxContent>
                     <w:p>
+                      <w:pPr>
+                        <w:jc w:val="center"/>
+                        <w:rPr>
+                          <w:rFonts w:ascii="Segoe UI Light" w:hAnsi="Segoe UI Light" w:cs="Segoe UI Light"/>
+                          <w:b/>
+                          <w:bCs/>
+                          <w:sz w:val="60"/>
+                          <w:szCs w:val="60"/>
+                        </w:rPr>
+                      </w:pPr>
                       <w:r>
-                        <w:t>DH01</w:t>
+                        <w:rPr>
+                          <w:rFonts w:ascii="Segoe UI Light" w:hAnsi="Segoe UI Light" w:cs="Segoe UI Light"/>
+                          <w:b/>
+                          <w:bCs/>
+                          <w:sz w:val="60"/>
+                          <w:szCs w:val="60"/>
+                        </w:rPr>
+                        <w:t>DH02</w:t>
                       </w:r>
                     </w:p>
                     <w:p>
@@ -594,12 +1480,27 @@
                       <wps:txbx>
                         <w:txbxContent>
                           <w:p>
-                            <w:bookmarkStart w:id="0" w:name="_GoBack"/>
+                            <w:pPr>
+                              <w:jc w:val="center"/>
+                              <w:rPr>
+                                <w:rFonts w:ascii="Segoe UI Light" w:hAnsi="Segoe UI Light" w:cs="Segoe UI Light"/>
+                                <w:b/>
+                                <w:bCs/>
+                                <w:sz w:val="60"/>
+                                <w:szCs w:val="60"/>
+                              </w:rPr>
+                            </w:pPr>
                             <w:r>
+                              <w:rPr>
+                                <w:rFonts w:ascii="Segoe UI Light" w:hAnsi="Segoe UI Light" w:cs="Segoe UI Light"/>
+                                <w:b/>
+                                <w:bCs/>
+                                <w:sz w:val="60"/>
+                                <w:szCs w:val="60"/>
+                              </w:rPr>
                               <w:t>DH01</w:t>
                             </w:r>
                           </w:p>
-                          <w:bookmarkEnd w:id="0"/>
                           <w:p>
                             <w:pPr>
                               <w:jc w:val="center"/>
@@ -627,17 +1528,32 @@
           </mc:Choice>
           <mc:Fallback>
             <w:pict>
-              <v:roundrect id="Rounded Rectangle 1" o:spid="_x0000_s1031" style="position:absolute;margin-left:399.35pt;margin-top:-28.45pt;width:105.45pt;height:229.4pt;z-index:251659264;visibility:visible;mso-wrap-style:square;mso-width-percent:0;mso-height-percent:0;mso-wrap-distance-left:9pt;mso-wrap-distance-top:0;mso-wrap-distance-right:9pt;mso-wrap-distance-bottom:0;mso-position-horizontal:absolute;mso-position-horizontal-relative:text;mso-position-vertical:absolute;mso-position-vertical-relative:text;mso-width-percent:0;mso-height-percent:0;mso-width-relative:margin;mso-height-relative:margin;v-text-anchor:middle" arcsize="10923f" o:gfxdata="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" fillcolor="white [3201]" strokecolor="black [3213]" strokeweight="2.25pt">
+              <v:roundrect id="Rounded Rectangle 1" o:spid="_x0000_s1036" style="position:absolute;margin-left:399.35pt;margin-top:-28.45pt;width:105.45pt;height:229.4pt;z-index:251659264;visibility:visible;mso-wrap-style:square;mso-width-percent:0;mso-height-percent:0;mso-wrap-distance-left:9pt;mso-wrap-distance-top:0;mso-wrap-distance-right:9pt;mso-wrap-distance-bottom:0;mso-position-horizontal:absolute;mso-position-horizontal-relative:text;mso-position-vertical:absolute;mso-position-vertical-relative:text;mso-width-percent:0;mso-height-percent:0;mso-width-relative:margin;mso-height-relative:margin;v-text-anchor:middle" arcsize="10923f" o:gfxdata="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" fillcolor="white [3201]" strokecolor="black [3213]" strokeweight="2.25pt">
                 <v:stroke joinstyle="miter"/>
                 <v:textbox>
                   <w:txbxContent>
                     <w:p>
-                      <w:bookmarkStart w:id="1" w:name="_GoBack"/>
+                      <w:pPr>
+                        <w:jc w:val="center"/>
+                        <w:rPr>
+                          <w:rFonts w:ascii="Segoe UI Light" w:hAnsi="Segoe UI Light" w:cs="Segoe UI Light"/>
+                          <w:b/>
+                          <w:bCs/>
+                          <w:sz w:val="60"/>
+                          <w:szCs w:val="60"/>
+                        </w:rPr>
+                      </w:pPr>
                       <w:r>
+                        <w:rPr>
+                          <w:rFonts w:ascii="Segoe UI Light" w:hAnsi="Segoe UI Light" w:cs="Segoe UI Light"/>
+                          <w:b/>
+                          <w:bCs/>
+                          <w:sz w:val="60"/>
+                          <w:szCs w:val="60"/>
+                        </w:rPr>
                         <w:t>DH01</w:t>
                       </w:r>
                     </w:p>
-                    <w:bookmarkEnd w:id="1"/>
                     <w:p>
                       <w:pPr>
                         <w:jc w:val="center"/>
@@ -1054,7 +1970,7 @@
   <w:style w:type="paragraph" w:default="1" w:styleId="Normal">
     <w:name w:val="Normal"/>
     <w:qFormat/>
-    <w:rsid w:val="00D3504B"/>
+    <w:rsid w:val="003E1383"/>
   </w:style>
   <w:style w:type="character" w:default="1" w:styleId="DefaultParagraphFont">
     <w:name w:val="Default Paragraph Font"/>
@@ -1345,4 +2261,16 @@
     </a:ext>
   </a:extLst>
 </a:theme>
+</file>
+
+<file path=customXml/item1.xml><?xml version="1.0" encoding="utf-8"?>
+<b:Sources xmlns:b="http://schemas.openxmlformats.org/officeDocument/2006/bibliography" xmlns="http://schemas.openxmlformats.org/officeDocument/2006/bibliography" SelectedStyle="\APASixthEditionOfficeOnline.xsl" StyleName="APA" Version="6"/>
+</file>
+
+<file path=customXml/itemProps1.xml><?xml version="1.0" encoding="utf-8"?>
+<ds:datastoreItem xmlns:ds="http://schemas.openxmlformats.org/officeDocument/2006/customXml" ds:itemID="{178324F0-B27B-405B-977E-A55F0C40F41E}">
+  <ds:schemaRefs>
+    <ds:schemaRef ds:uri="http://schemas.openxmlformats.org/officeDocument/2006/bibliography"/>
+  </ds:schemaRefs>
+</ds:datastoreItem>
 </file>
</xml_diff>